<commit_message>
analysis from BcSolGWAS B05.10 GEMMA
</commit_message>
<xml_diff>
--- a/notes/BcSolGWAS_redraft_todo.docx
+++ b/notes/BcSolGWAS_redraft_todo.docx
@@ -168,12 +168,46 @@
       <w:pPr>
         <w:pStyle w:val="ListParagraph"/>
         <w:numPr>
+          <w:ilvl w:val="2"/>
+          <w:numId w:val="2"/>
+        </w:numPr>
+        <w:rPr>
+          <w:color w:val="000000" w:themeColor="text1"/>
+        </w:rPr>
+      </w:pPr>
+      <w:r>
+        <w:rPr>
+          <w:color w:val="FF0000"/>
+        </w:rPr>
+        <w:t xml:space="preserve">Double check: is this to </w:t>
+      </w:r>
+      <w:proofErr w:type="gramStart"/>
+      <w:r>
+        <w:rPr>
+          <w:color w:val="FF0000"/>
+        </w:rPr>
+        <w:t>B05.10 ???</w:t>
+      </w:r>
+      <w:proofErr w:type="gramEnd"/>
+    </w:p>
+    <w:p>
+      <w:pPr>
+        <w:pStyle w:val="ListParagraph"/>
+        <w:numPr>
           <w:ilvl w:val="1"/>
           <w:numId w:val="2"/>
         </w:numPr>
       </w:pPr>
       <w:r>
-        <w:t>Compare bigRR T4 to GEMMA B05.10</w:t>
+        <w:t xml:space="preserve">Compare </w:t>
+      </w:r>
+      <w:proofErr w:type="spellStart"/>
+      <w:r>
+        <w:t>bigRR</w:t>
+      </w:r>
+      <w:proofErr w:type="spellEnd"/>
+      <w:r>
+        <w:t xml:space="preserve"> T4 to GEMMA B05.10</w:t>
       </w:r>
       <w:r>
         <w:t xml:space="preserve"> for DWS</w:t>
@@ -188,22 +222,35 @@
         </w:numPr>
       </w:pPr>
       <w:r>
-        <w:t xml:space="preserve">QQ plot </w:t>
+        <w:t xml:space="preserve">QQ </w:t>
+      </w:r>
+      <w:proofErr w:type="gramStart"/>
+      <w:r>
+        <w:t xml:space="preserve">plot </w:t>
       </w:r>
       <w:r>
         <w:t>?</w:t>
       </w:r>
-    </w:p>
-    <w:p>
-      <w:pPr>
-        <w:pStyle w:val="ListParagraph"/>
-        <w:numPr>
-          <w:ilvl w:val="3"/>
-          <w:numId w:val="2"/>
-        </w:numPr>
-      </w:pPr>
-      <w:r>
-        <w:t xml:space="preserve">Remove excess bigRR SNPs. Pair SNPs based on location order. </w:t>
+      <w:proofErr w:type="gramEnd"/>
+    </w:p>
+    <w:p>
+      <w:pPr>
+        <w:pStyle w:val="ListParagraph"/>
+        <w:numPr>
+          <w:ilvl w:val="3"/>
+          <w:numId w:val="2"/>
+        </w:numPr>
+      </w:pPr>
+      <w:r>
+        <w:t xml:space="preserve">Remove excess </w:t>
+      </w:r>
+      <w:proofErr w:type="spellStart"/>
+      <w:r>
+        <w:t>bigRR</w:t>
+      </w:r>
+      <w:proofErr w:type="spellEnd"/>
+      <w:r>
+        <w:t xml:space="preserve"> SNPs. Pair SNPs based on location order. </w:t>
       </w:r>
       <w:r>
         <w:t>Plot effect size from each method</w:t>
@@ -233,7 +280,15 @@
         </w:numPr>
       </w:pPr>
       <w:r>
-        <w:t>Remove excess bigRR SNPs. Pair SNPs based on relative effect size. Plot location from each method.</w:t>
+        <w:t xml:space="preserve">Remove excess </w:t>
+      </w:r>
+      <w:proofErr w:type="spellStart"/>
+      <w:r>
+        <w:t>bigRR</w:t>
+      </w:r>
+      <w:proofErr w:type="spellEnd"/>
+      <w:r>
+        <w:t xml:space="preserve"> SNPs. Pair SNPs based on relative effect size. Plot location from each method.</w:t>
       </w:r>
     </w:p>
     <w:p>
@@ -308,7 +363,15 @@
         </w:numPr>
       </w:pPr>
       <w:r>
-        <w:t>C: Venn Diagram of genes by trait</w:t>
+        <w:t xml:space="preserve">C: </w:t>
+      </w:r>
+      <w:proofErr w:type="gramStart"/>
+      <w:r>
+        <w:t>Venn Diagram</w:t>
+      </w:r>
+      <w:proofErr w:type="gramEnd"/>
+      <w:r>
+        <w:t xml:space="preserve"> of genes by trait</w:t>
       </w:r>
       <w:r>
         <w:t>?</w:t>
@@ -335,7 +398,15 @@
         </w:numPr>
       </w:pPr>
       <w:r>
-        <w:t>GEMMA for 12 phenos?</w:t>
+        <w:t xml:space="preserve">GEMMA for 12 </w:t>
+      </w:r>
+      <w:proofErr w:type="spellStart"/>
+      <w:r>
+        <w:t>phenos</w:t>
+      </w:r>
+      <w:proofErr w:type="spellEnd"/>
+      <w:r>
+        <w:t>?</w:t>
       </w:r>
     </w:p>
     <w:p>
@@ -391,8 +462,6 @@
       <w:r>
         <w:t>1589</w:t>
       </w:r>
-      <w:bookmarkStart w:id="0" w:name="_GoBack"/>
-      <w:bookmarkEnd w:id="0"/>
       <w:r>
         <w:t>? Failed using kmat1 and kmat2?</w:t>
       </w:r>
@@ -542,9 +611,15 @@
           <w:ilvl w:val="3"/>
           <w:numId w:val="2"/>
         </w:numPr>
-      </w:pPr>
-      <w:r>
-        <w:t>Add gene annotation &amp; functional annotation</w:t>
+        <w:rPr>
+          <w:color w:val="808080" w:themeColor="background1" w:themeShade="80"/>
+        </w:rPr>
+      </w:pPr>
+      <w:r>
+        <w:rPr>
+          <w:color w:val="808080" w:themeColor="background1" w:themeShade="80"/>
+        </w:rPr>
+        <w:t xml:space="preserve">Add gene annotation </w:t>
       </w:r>
     </w:p>
     <w:p>
@@ -563,11 +638,1078 @@
       <w:pPr>
         <w:pStyle w:val="ListParagraph"/>
         <w:numPr>
+          <w:ilvl w:val="2"/>
+          <w:numId w:val="2"/>
+        </w:numPr>
+        <w:rPr>
+          <w:color w:val="FF0000"/>
+        </w:rPr>
+      </w:pPr>
+      <w:r>
+        <w:rPr>
+          <w:color w:val="FF0000"/>
+        </w:rPr>
+        <w:t>Double check: is this to B05.10??</w:t>
+      </w:r>
+    </w:p>
+    <w:p>
+      <w:pPr>
+        <w:pStyle w:val="ListParagraph"/>
+        <w:numPr>
           <w:ilvl w:val="0"/>
           <w:numId w:val="2"/>
         </w:numPr>
       </w:pPr>
       <w:r>
+        <w:t xml:space="preserve">Overlaps </w:t>
+      </w:r>
+      <w:proofErr w:type="spellStart"/>
+      <w:r>
+        <w:t>bigRR</w:t>
+      </w:r>
+      <w:proofErr w:type="spellEnd"/>
+      <w:r>
+        <w:t xml:space="preserve"> vs. GEMMA</w:t>
+      </w:r>
+    </w:p>
+    <w:p>
+      <w:pPr>
+        <w:pStyle w:val="ListParagraph"/>
+        <w:numPr>
+          <w:ilvl w:val="1"/>
+          <w:numId w:val="2"/>
+        </w:numPr>
+      </w:pPr>
+      <w:r>
+        <w:t>Script:</w:t>
+      </w:r>
+    </w:p>
+    <w:p>
+      <w:pPr>
+        <w:pStyle w:val="ListParagraph"/>
+        <w:numPr>
+          <w:ilvl w:val="1"/>
+          <w:numId w:val="2"/>
+        </w:numPr>
+      </w:pPr>
+      <w:r>
+        <w:t xml:space="preserve">Gene lists from </w:t>
+      </w:r>
+      <w:proofErr w:type="spellStart"/>
+      <w:r>
+        <w:t>bigRR</w:t>
+      </w:r>
+      <w:proofErr w:type="spellEnd"/>
+      <w:r>
+        <w:t xml:space="preserve"> </w:t>
+      </w:r>
+    </w:p>
+    <w:p>
+      <w:pPr>
+        <w:pStyle w:val="ListParagraph"/>
+        <w:numPr>
+          <w:ilvl w:val="2"/>
+          <w:numId w:val="2"/>
+        </w:numPr>
+      </w:pPr>
+      <w:proofErr w:type="spellStart"/>
+      <w:r>
+        <w:t>Domest</w:t>
+      </w:r>
+      <w:proofErr w:type="spellEnd"/>
+    </w:p>
+    <w:p>
+      <w:pPr>
+        <w:pStyle w:val="ListParagraph"/>
+        <w:numPr>
+          <w:ilvl w:val="2"/>
+          <w:numId w:val="2"/>
+        </w:numPr>
+      </w:pPr>
+      <w:r>
+        <w:t xml:space="preserve">12 </w:t>
+      </w:r>
+      <w:proofErr w:type="spellStart"/>
+      <w:r>
+        <w:t>phenos</w:t>
+      </w:r>
+      <w:proofErr w:type="spellEnd"/>
+    </w:p>
+    <w:p>
+      <w:pPr>
+        <w:pStyle w:val="ListParagraph"/>
+        <w:numPr>
+          <w:ilvl w:val="1"/>
+          <w:numId w:val="2"/>
+        </w:numPr>
+      </w:pPr>
+      <w:r>
+        <w:t>Gene lists from GEMMA</w:t>
+      </w:r>
+    </w:p>
+    <w:p>
+      <w:pPr>
+        <w:pStyle w:val="ListParagraph"/>
+        <w:numPr>
+          <w:ilvl w:val="2"/>
+          <w:numId w:val="2"/>
+        </w:numPr>
+      </w:pPr>
+      <w:proofErr w:type="spellStart"/>
+      <w:r>
+        <w:t>Domest</w:t>
+      </w:r>
+      <w:proofErr w:type="spellEnd"/>
+    </w:p>
+    <w:p>
+      <w:pPr>
+        <w:pStyle w:val="ListParagraph"/>
+        <w:numPr>
+          <w:ilvl w:val="2"/>
+          <w:numId w:val="2"/>
+        </w:numPr>
+      </w:pPr>
+      <w:r>
+        <w:lastRenderedPageBreak/>
+        <w:t xml:space="preserve">12 </w:t>
+      </w:r>
+      <w:proofErr w:type="spellStart"/>
+      <w:r>
+        <w:t>phenos</w:t>
+      </w:r>
+      <w:proofErr w:type="spellEnd"/>
+    </w:p>
+    <w:p>
+      <w:pPr>
+        <w:pStyle w:val="ListParagraph"/>
+        <w:numPr>
+          <w:ilvl w:val="1"/>
+          <w:numId w:val="2"/>
+        </w:numPr>
+      </w:pPr>
+      <w:r>
+        <w:t>Check for gene level overlap</w:t>
+      </w:r>
+    </w:p>
+    <w:p>
+      <w:pPr>
+        <w:pStyle w:val="ListParagraph"/>
+        <w:numPr>
+          <w:ilvl w:val="1"/>
+          <w:numId w:val="2"/>
+        </w:numPr>
+      </w:pPr>
+      <w:r>
+        <w:t>Functional annotation of overlapping genes</w:t>
+      </w:r>
+    </w:p>
+    <w:p>
+      <w:pPr>
+        <w:pStyle w:val="ListParagraph"/>
+        <w:numPr>
+          <w:ilvl w:val="2"/>
+          <w:numId w:val="2"/>
+        </w:numPr>
+      </w:pPr>
+      <w:hyperlink r:id="rId6" w:history="1">
+        <w:r>
+          <w:rPr>
+            <w:rStyle w:val="Hyperlink"/>
+          </w:rPr>
+          <w:t>https://www.broadinstitute.org/fungal-genome-initiative/botrytis-cinerea-genome-project</w:t>
+        </w:r>
+      </w:hyperlink>
+    </w:p>
+    <w:p>
+      <w:pPr>
+        <w:pStyle w:val="ListParagraph"/>
+        <w:numPr>
+          <w:ilvl w:val="2"/>
+          <w:numId w:val="2"/>
+        </w:numPr>
+      </w:pPr>
+      <w:hyperlink r:id="rId7" w:history="1">
+        <w:r>
+          <w:rPr>
+            <w:rStyle w:val="Hyperlink"/>
+          </w:rPr>
+          <w:t>https://urgi.versailles.inra.fr/Species/Botrytis/Download</w:t>
+        </w:r>
+      </w:hyperlink>
+      <w:r>
+        <w:t xml:space="preserve"> gene predictions but maybe only for T4</w:t>
+      </w:r>
+    </w:p>
+    <w:p>
+      <w:pPr>
+        <w:pStyle w:val="ListParagraph"/>
+        <w:numPr>
+          <w:ilvl w:val="2"/>
+          <w:numId w:val="2"/>
+        </w:numPr>
+      </w:pPr>
+      <w:hyperlink r:id="rId8" w:history="1">
+        <w:r>
+          <w:rPr>
+            <w:rStyle w:val="Hyperlink"/>
+          </w:rPr>
+          <w:t>https://urgi.versailles.inra.fr/Species/Botrytis/Sequences-Databases</w:t>
+        </w:r>
+      </w:hyperlink>
+      <w:r>
+        <w:t xml:space="preserve"> idk</w:t>
+      </w:r>
+    </w:p>
+    <w:p>
+      <w:pPr>
+        <w:pStyle w:val="ListParagraph"/>
+        <w:numPr>
+          <w:ilvl w:val="2"/>
+          <w:numId w:val="2"/>
+        </w:numPr>
+      </w:pPr>
+      <w:hyperlink r:id="rId9" w:history="1">
+        <w:r>
+          <w:rPr>
+            <w:rStyle w:val="Hyperlink"/>
+          </w:rPr>
+          <w:t>http://www.uniprot.org/uniprot/A6RIE1&amp;format=html</w:t>
+        </w:r>
+      </w:hyperlink>
+      <w:r>
+        <w:t xml:space="preserve"> maybe protein lookup by gene name</w:t>
+      </w:r>
+    </w:p>
+    <w:p>
+      <w:pPr>
+        <w:pStyle w:val="ListParagraph"/>
+        <w:numPr>
+          <w:ilvl w:val="2"/>
+          <w:numId w:val="2"/>
+        </w:numPr>
+      </w:pPr>
+      <w:hyperlink r:id="rId10" w:history="1">
+        <w:r>
+          <w:rPr>
+            <w:rStyle w:val="Hyperlink"/>
+          </w:rPr>
+          <w:t>http://fungi.ensembl.org/index.html</w:t>
+        </w:r>
+      </w:hyperlink>
+      <w:r>
+        <w:t xml:space="preserve"> idk</w:t>
+      </w:r>
+    </w:p>
+    <w:p>
+      <w:pPr>
+        <w:pStyle w:val="ListParagraph"/>
+        <w:numPr>
+          <w:ilvl w:val="2"/>
+          <w:numId w:val="2"/>
+        </w:numPr>
+      </w:pPr>
+      <w:hyperlink r:id="rId11" w:history="1">
+        <w:r>
+          <w:rPr>
+            <w:rStyle w:val="Hyperlink"/>
+          </w:rPr>
+          <w:t>https://pfam.xfam.org/</w:t>
+        </w:r>
+      </w:hyperlink>
+      <w:r>
+        <w:t xml:space="preserve"> </w:t>
+      </w:r>
+      <w:proofErr w:type="spellStart"/>
+      <w:r>
+        <w:t>pfams</w:t>
+      </w:r>
+      <w:proofErr w:type="spellEnd"/>
+    </w:p>
+    <w:p>
+      <w:pPr>
+        <w:pStyle w:val="ListParagraph"/>
+        <w:numPr>
+          <w:ilvl w:val="2"/>
+          <w:numId w:val="2"/>
+        </w:numPr>
+      </w:pPr>
+      <w:hyperlink r:id="rId12" w:history="1">
+        <w:r>
+          <w:rPr>
+            <w:rStyle w:val="Hyperlink"/>
+          </w:rPr>
+          <w:t>https://www.ncbi.nlm.nih.gov/pubmed/28582481</w:t>
+        </w:r>
+      </w:hyperlink>
+      <w:r>
+        <w:t xml:space="preserve"> </w:t>
+      </w:r>
+      <w:proofErr w:type="gramStart"/>
+      <w:r>
+        <w:t>try</w:t>
+      </w:r>
+      <w:proofErr w:type="gramEnd"/>
+      <w:r>
+        <w:t xml:space="preserve"> this. </w:t>
+      </w:r>
+      <w:proofErr w:type="spellStart"/>
+      <w:r>
+        <w:t>FUNgap</w:t>
+      </w:r>
+      <w:proofErr w:type="spellEnd"/>
+    </w:p>
+    <w:p>
+      <w:pPr>
+        <w:pStyle w:val="ListParagraph"/>
+        <w:numPr>
+          <w:ilvl w:val="2"/>
+          <w:numId w:val="2"/>
+        </w:numPr>
+      </w:pPr>
+      <w:hyperlink r:id="rId13" w:history="1">
+        <w:r>
+          <w:rPr>
+            <w:rStyle w:val="Hyperlink"/>
+          </w:rPr>
+          <w:t>http://fungidb.org/fungidb/</w:t>
+        </w:r>
+      </w:hyperlink>
+      <w:r>
+        <w:t xml:space="preserve"> idk</w:t>
+      </w:r>
+    </w:p>
+    <w:p>
+      <w:pPr>
+        <w:pStyle w:val="ListParagraph"/>
+        <w:numPr>
+          <w:ilvl w:val="2"/>
+          <w:numId w:val="2"/>
+        </w:numPr>
+      </w:pPr>
+      <w:hyperlink r:id="rId14" w:history="1">
+        <w:r>
+          <w:rPr>
+            <w:rStyle w:val="Hyperlink"/>
+          </w:rPr>
+          <w:t>http://botbioger.versailles.inra.fr/botportal/index.html</w:t>
+        </w:r>
+      </w:hyperlink>
+      <w:r>
+        <w:t xml:space="preserve"> </w:t>
+      </w:r>
+    </w:p>
+    <w:p>
+      <w:pPr>
+        <w:pStyle w:val="ListParagraph"/>
+        <w:numPr>
+          <w:ilvl w:val="3"/>
+          <w:numId w:val="2"/>
+        </w:numPr>
+      </w:pPr>
+      <w:r>
+        <w:t>Also find the annotation file for table S1</w:t>
+      </w:r>
+      <w:r>
+        <w:t xml:space="preserve"> : it’s </w:t>
+      </w:r>
+      <w:r>
+        <w:t>C:\Users\nesoltis\Documents\Projects\BcSolGWAS\data\GWAS_files\05_annotation\window2kb</w:t>
+      </w:r>
+      <w:r>
+        <w:t>\AllAnnots_byGene.xlsx</w:t>
+      </w:r>
+    </w:p>
+    <w:p>
+      <w:pPr>
+        <w:pStyle w:val="ListParagraph"/>
+        <w:numPr>
+          <w:ilvl w:val="0"/>
+          <w:numId w:val="2"/>
+        </w:numPr>
+      </w:pPr>
+      <w:r>
+        <w:t>Revise supplementary figures</w:t>
+      </w:r>
+    </w:p>
+    <w:p>
+      <w:pPr>
+        <w:pStyle w:val="ListParagraph"/>
+        <w:numPr>
+          <w:ilvl w:val="1"/>
+          <w:numId w:val="2"/>
+        </w:numPr>
+        <w:rPr>
+          <w:color w:val="808080" w:themeColor="background1" w:themeShade="80"/>
+        </w:rPr>
+      </w:pPr>
+      <w:r>
+        <w:rPr>
+          <w:rFonts w:ascii="Calibri" w:eastAsia="Times New Roman" w:hAnsi="Calibri" w:cs="Arial"/>
+          <w:color w:val="808080" w:themeColor="background1" w:themeShade="80"/>
+        </w:rPr>
+        <w:t xml:space="preserve">For Table S1, we’ll just upload it as a .csv file rather than in the </w:t>
+      </w:r>
+      <w:proofErr w:type="spellStart"/>
+      <w:proofErr w:type="gramStart"/>
+      <w:r>
+        <w:rPr>
+          <w:rFonts w:ascii="Calibri" w:eastAsia="Times New Roman" w:hAnsi="Calibri" w:cs="Arial"/>
+          <w:color w:val="808080" w:themeColor="background1" w:themeShade="80"/>
+        </w:rPr>
+        <w:t>powerpoint</w:t>
+      </w:r>
+      <w:proofErr w:type="spellEnd"/>
+      <w:proofErr w:type="gramEnd"/>
+      <w:r>
+        <w:rPr>
+          <w:rFonts w:ascii="Calibri" w:eastAsia="Times New Roman" w:hAnsi="Calibri" w:cs="Arial"/>
+          <w:color w:val="808080" w:themeColor="background1" w:themeShade="80"/>
+        </w:rPr>
+        <w:t xml:space="preserve"> format.</w:t>
+      </w:r>
+    </w:p>
+    <w:p>
+      <w:pPr>
+        <w:pStyle w:val="ListParagraph"/>
+        <w:numPr>
+          <w:ilvl w:val="2"/>
+          <w:numId w:val="2"/>
+        </w:numPr>
+        <w:rPr>
+          <w:color w:val="808080" w:themeColor="background1" w:themeShade="80"/>
+        </w:rPr>
+      </w:pPr>
+      <w:r>
+        <w:rPr>
+          <w:color w:val="808080" w:themeColor="background1" w:themeShade="80"/>
+        </w:rPr>
+        <w:t>annotation file for table S1 : it’s C:\Users\nesoltis\Documents\Projects\BcSolGWAS\data\GWAS_files\05_annotation\window2kb\AllAnnots_byGene.xlsx</w:t>
+      </w:r>
+    </w:p>
+    <w:p>
+      <w:pPr>
+        <w:pStyle w:val="ListParagraph"/>
+        <w:numPr>
+          <w:ilvl w:val="2"/>
+          <w:numId w:val="2"/>
+        </w:numPr>
+        <w:rPr>
+          <w:color w:val="808080" w:themeColor="background1" w:themeShade="80"/>
+        </w:rPr>
+      </w:pPr>
+      <w:r>
+        <w:rPr>
+          <w:color w:val="808080" w:themeColor="background1" w:themeShade="80"/>
+        </w:rPr>
+        <w:t>now saved in resub folder</w:t>
+      </w:r>
+    </w:p>
+    <w:p>
+      <w:pPr>
+        <w:pStyle w:val="ListParagraph"/>
+        <w:numPr>
+          <w:ilvl w:val="2"/>
+          <w:numId w:val="2"/>
+        </w:numPr>
+        <w:rPr>
+          <w:color w:val="000000" w:themeColor="text1"/>
+        </w:rPr>
+      </w:pPr>
+      <w:proofErr w:type="gramStart"/>
+      <w:r>
+        <w:rPr>
+          <w:color w:val="000000" w:themeColor="text1"/>
+        </w:rPr>
+        <w:t>to</w:t>
+      </w:r>
+      <w:proofErr w:type="gramEnd"/>
+      <w:r>
+        <w:rPr>
+          <w:color w:val="000000" w:themeColor="text1"/>
+        </w:rPr>
+        <w:t xml:space="preserve"> do: add </w:t>
+      </w:r>
+      <w:proofErr w:type="spellStart"/>
+      <w:r>
+        <w:rPr>
+          <w:color w:val="000000" w:themeColor="text1"/>
+        </w:rPr>
+        <w:t>bigRR</w:t>
+      </w:r>
+      <w:proofErr w:type="spellEnd"/>
+      <w:r>
+        <w:rPr>
+          <w:color w:val="000000" w:themeColor="text1"/>
+        </w:rPr>
+        <w:t>/ GEMMA overlaps to S1!</w:t>
+      </w:r>
+    </w:p>
+    <w:p>
+      <w:pPr>
+        <w:pStyle w:val="ListParagraph"/>
+        <w:numPr>
+          <w:ilvl w:val="1"/>
+          <w:numId w:val="2"/>
+        </w:numPr>
+        <w:rPr>
+          <w:color w:val="000000" w:themeColor="text1"/>
+        </w:rPr>
+      </w:pPr>
+      <w:r>
+        <w:rPr>
+          <w:rFonts w:ascii="Calibri" w:eastAsia="Times New Roman" w:hAnsi="Calibri" w:cs="Arial"/>
+          <w:color w:val="000000" w:themeColor="text1"/>
+        </w:rPr>
+        <w:t xml:space="preserve">Same for Table S3 but it will be broken into two tables. </w:t>
+      </w:r>
+      <w:proofErr w:type="gramStart"/>
+      <w:r>
+        <w:rPr>
+          <w:rFonts w:ascii="Calibri" w:eastAsia="Times New Roman" w:hAnsi="Calibri" w:cs="Arial"/>
+          <w:color w:val="000000" w:themeColor="text1"/>
+        </w:rPr>
+        <w:t>give</w:t>
+      </w:r>
+      <w:proofErr w:type="gramEnd"/>
+      <w:r>
+        <w:rPr>
+          <w:rFonts w:ascii="Calibri" w:eastAsia="Times New Roman" w:hAnsi="Calibri" w:cs="Arial"/>
+          <w:color w:val="000000" w:themeColor="text1"/>
+        </w:rPr>
+        <w:t xml:space="preserve"> the B05.10 gene name as well for part A.</w:t>
+      </w:r>
+    </w:p>
+    <w:p>
+      <w:pPr>
+        <w:pStyle w:val="ListParagraph"/>
+        <w:numPr>
+          <w:ilvl w:val="2"/>
+          <w:numId w:val="2"/>
+        </w:numPr>
+        <w:rPr>
+          <w:color w:val="000000" w:themeColor="text1"/>
+        </w:rPr>
+      </w:pPr>
+      <w:r>
+        <w:rPr>
+          <w:color w:val="000000" w:themeColor="text1"/>
+        </w:rPr>
+        <w:t>Find S3A, S3B, copy to resub folder</w:t>
+      </w:r>
+    </w:p>
+    <w:p>
+      <w:pPr>
+        <w:pStyle w:val="ListParagraph"/>
+        <w:numPr>
+          <w:ilvl w:val="2"/>
+          <w:numId w:val="2"/>
+        </w:numPr>
+        <w:rPr>
+          <w:color w:val="000000" w:themeColor="text1"/>
+        </w:rPr>
+      </w:pPr>
+      <w:r>
+        <w:rPr>
+          <w:rFonts w:ascii="Calibri" w:eastAsia="Times New Roman" w:hAnsi="Calibri" w:cs="Arial"/>
+          <w:color w:val="000000" w:themeColor="text1"/>
+        </w:rPr>
+        <w:t>Add B05.10 gene names to S3A</w:t>
+      </w:r>
+    </w:p>
+    <w:p>
+      <w:pPr>
+        <w:pStyle w:val="ListParagraph"/>
+        <w:numPr>
+          <w:ilvl w:val="2"/>
+          <w:numId w:val="2"/>
+        </w:numPr>
+        <w:rPr>
+          <w:color w:val="000000" w:themeColor="text1"/>
+        </w:rPr>
+      </w:pPr>
+      <w:r>
+        <w:rPr>
+          <w:color w:val="000000" w:themeColor="text1"/>
+        </w:rPr>
+        <w:t>Add GEMMA results?</w:t>
+      </w:r>
+    </w:p>
+    <w:p>
+      <w:pPr>
+        <w:pStyle w:val="ListParagraph"/>
+        <w:numPr>
+          <w:ilvl w:val="1"/>
+          <w:numId w:val="2"/>
+        </w:numPr>
+      </w:pPr>
+      <w:r>
+        <w:rPr>
+          <w:rFonts w:ascii="Calibri" w:eastAsia="Times New Roman" w:hAnsi="Calibri" w:cs="Arial"/>
+          <w:color w:val="1F497D"/>
+        </w:rPr>
+        <w:t>For Figure S2, you have –log of the p-value as well as a threshold with p=0.001 but the two values don’t disagree. How was the threshold calculated? I think we need to tweak the wording.</w:t>
+      </w:r>
+    </w:p>
+    <w:p>
+      <w:pPr>
+        <w:pStyle w:val="ListParagraph"/>
+        <w:numPr>
+          <w:ilvl w:val="2"/>
+          <w:numId w:val="2"/>
+        </w:numPr>
+      </w:pPr>
+      <w:r>
+        <w:rPr>
+          <w:rFonts w:ascii="Calibri" w:eastAsia="Times New Roman" w:hAnsi="Calibri" w:cs="Arial"/>
+          <w:color w:val="1F497D"/>
+        </w:rPr>
+        <w:t>Change?</w:t>
+      </w:r>
+    </w:p>
+    <w:p>
+      <w:pPr>
+        <w:pStyle w:val="ListParagraph"/>
+        <w:numPr>
+          <w:ilvl w:val="1"/>
+          <w:numId w:val="2"/>
+        </w:numPr>
+      </w:pPr>
+      <w:r>
+        <w:rPr>
+          <w:rFonts w:ascii="Calibri" w:eastAsia="Times New Roman" w:hAnsi="Calibri" w:cs="Arial"/>
+          <w:color w:val="1F497D"/>
+        </w:rPr>
+        <w:t xml:space="preserve">Should we combine Figure S3 with the </w:t>
+      </w:r>
+      <w:proofErr w:type="spellStart"/>
+      <w:r>
+        <w:rPr>
+          <w:rFonts w:ascii="Calibri" w:eastAsia="Times New Roman" w:hAnsi="Calibri" w:cs="Arial"/>
+          <w:color w:val="1F497D"/>
+        </w:rPr>
+        <w:t>BigRR</w:t>
+      </w:r>
+      <w:proofErr w:type="spellEnd"/>
+      <w:r>
+        <w:rPr>
+          <w:rFonts w:ascii="Calibri" w:eastAsia="Times New Roman" w:hAnsi="Calibri" w:cs="Arial"/>
+          <w:color w:val="1F497D"/>
+        </w:rPr>
+        <w:t xml:space="preserve"> figure using a line diagram? That cuts our figures down by 1 and shows the results clearer.</w:t>
+      </w:r>
+    </w:p>
+    <w:p>
+      <w:pPr>
+        <w:pStyle w:val="ListParagraph"/>
+        <w:numPr>
+          <w:ilvl w:val="2"/>
+          <w:numId w:val="2"/>
+        </w:numPr>
+      </w:pPr>
+      <w:r>
+        <w:rPr>
+          <w:rFonts w:ascii="Calibri" w:eastAsia="Times New Roman" w:hAnsi="Calibri" w:cs="Arial"/>
+          <w:color w:val="1F497D"/>
+        </w:rPr>
+        <w:t>What does this mean?</w:t>
+      </w:r>
+    </w:p>
+    <w:p>
+      <w:pPr>
+        <w:pStyle w:val="ListParagraph"/>
+        <w:numPr>
+          <w:ilvl w:val="1"/>
+          <w:numId w:val="2"/>
+        </w:numPr>
+      </w:pPr>
+      <w:r>
+        <w:rPr>
+          <w:rFonts w:ascii="Calibri" w:eastAsia="Times New Roman" w:hAnsi="Calibri" w:cs="Arial"/>
+          <w:color w:val="1F497D"/>
+        </w:rPr>
+        <w:t>Figure S4, what is the axis on part A and do we need the thresholds if you only show significant SNPs?</w:t>
+      </w:r>
+    </w:p>
+    <w:p>
+      <w:pPr>
+        <w:pStyle w:val="ListParagraph"/>
+        <w:numPr>
+          <w:ilvl w:val="2"/>
+          <w:numId w:val="2"/>
+        </w:numPr>
+      </w:pPr>
+      <w:r>
+        <w:rPr>
+          <w:rFonts w:ascii="Calibri" w:eastAsia="Times New Roman" w:hAnsi="Calibri" w:cs="Arial"/>
+          <w:color w:val="1F497D"/>
+        </w:rPr>
+        <w:t>Change y axis: -log(p value)</w:t>
+      </w:r>
+    </w:p>
+    <w:p>
+      <w:pPr>
+        <w:pStyle w:val="ListParagraph"/>
+        <w:numPr>
+          <w:ilvl w:val="0"/>
+          <w:numId w:val="2"/>
+        </w:numPr>
+      </w:pPr>
+      <w:r>
+        <w:rPr>
+          <w:rFonts w:ascii="Calibri" w:eastAsia="Times New Roman" w:hAnsi="Calibri" w:cs="Arial"/>
+          <w:color w:val="1F497D"/>
+        </w:rPr>
+        <w:t xml:space="preserve">Gene list overlap GEMMA/ </w:t>
+      </w:r>
+      <w:proofErr w:type="spellStart"/>
+      <w:r>
+        <w:rPr>
+          <w:rFonts w:ascii="Calibri" w:eastAsia="Times New Roman" w:hAnsi="Calibri" w:cs="Arial"/>
+          <w:color w:val="1F497D"/>
+        </w:rPr>
+        <w:t>bigRR</w:t>
+      </w:r>
+      <w:proofErr w:type="spellEnd"/>
+    </w:p>
+    <w:p>
+      <w:pPr>
+        <w:pStyle w:val="ListParagraph"/>
+        <w:numPr>
+          <w:ilvl w:val="1"/>
+          <w:numId w:val="2"/>
+        </w:numPr>
+      </w:pPr>
+      <w:r>
+        <w:rPr>
+          <w:rFonts w:ascii="Calibri" w:eastAsia="Times New Roman" w:hAnsi="Calibri" w:cs="Arial"/>
+          <w:color w:val="1F497D"/>
+        </w:rPr>
+        <w:t>Extracted gene lists with R script</w:t>
+      </w:r>
+    </w:p>
+    <w:p>
+      <w:pPr>
+        <w:pStyle w:val="ListParagraph"/>
+        <w:numPr>
+          <w:ilvl w:val="1"/>
+          <w:numId w:val="2"/>
+        </w:numPr>
+      </w:pPr>
+      <w:proofErr w:type="spellStart"/>
+      <w:r>
+        <w:rPr>
+          <w:rFonts w:ascii="Calibri" w:eastAsia="Times New Roman" w:hAnsi="Calibri" w:cs="Arial"/>
+          <w:color w:val="1F497D"/>
+        </w:rPr>
+        <w:t>bigRR</w:t>
+      </w:r>
+      <w:proofErr w:type="spellEnd"/>
+      <w:r>
+        <w:rPr>
+          <w:rFonts w:ascii="Calibri" w:eastAsia="Times New Roman" w:hAnsi="Calibri" w:cs="Arial"/>
+          <w:color w:val="1F497D"/>
+        </w:rPr>
+        <w:t xml:space="preserve"> list shorter so: selecting 300 gene chunks</w:t>
+      </w:r>
+    </w:p>
+    <w:p>
+      <w:pPr>
+        <w:pStyle w:val="ListParagraph"/>
+        <w:numPr>
+          <w:ilvl w:val="1"/>
+          <w:numId w:val="2"/>
+        </w:numPr>
+      </w:pPr>
+      <w:r>
+        <w:rPr>
+          <w:rFonts w:ascii="Calibri" w:eastAsia="Times New Roman" w:hAnsi="Calibri" w:cs="Arial"/>
+          <w:color w:val="1F497D"/>
+        </w:rPr>
+        <w:t xml:space="preserve">plug into </w:t>
+      </w:r>
+      <w:proofErr w:type="spellStart"/>
+      <w:r>
+        <w:rPr>
+          <w:rFonts w:ascii="Calibri" w:eastAsia="Times New Roman" w:hAnsi="Calibri" w:cs="Arial"/>
+          <w:color w:val="1F497D"/>
+        </w:rPr>
+        <w:t>botportal</w:t>
+      </w:r>
+      <w:proofErr w:type="spellEnd"/>
+      <w:r>
+        <w:rPr>
+          <w:rFonts w:ascii="Calibri" w:eastAsia="Times New Roman" w:hAnsi="Calibri" w:cs="Arial"/>
+          <w:color w:val="1F497D"/>
+        </w:rPr>
+        <w:t xml:space="preserve"> with T4-vankan</w:t>
+      </w:r>
+      <w:r>
+        <w:rPr>
+          <w:rFonts w:ascii="Calibri" w:eastAsia="Times New Roman" w:hAnsi="Calibri" w:cs="Arial"/>
+          <w:color w:val="1F497D"/>
+        </w:rPr>
+        <w:t>, remove hyperlinks, copy</w:t>
+      </w:r>
+    </w:p>
+    <w:p>
+      <w:pPr>
+        <w:pStyle w:val="ListParagraph"/>
+        <w:numPr>
+          <w:ilvl w:val="1"/>
+          <w:numId w:val="2"/>
+        </w:numPr>
+      </w:pPr>
+      <w:r>
+        <w:t>paste, remove headers, and save in new .csv</w:t>
+      </w:r>
+    </w:p>
+    <w:p>
+      <w:pPr>
+        <w:pStyle w:val="ListParagraph"/>
+        <w:numPr>
+          <w:ilvl w:val="1"/>
+          <w:numId w:val="2"/>
+        </w:numPr>
+      </w:pPr>
+      <w:r>
+        <w:t>reopen .csv and add into main file</w:t>
+      </w:r>
+    </w:p>
+    <w:p>
+      <w:pPr>
+        <w:pStyle w:val="ListParagraph"/>
+        <w:numPr>
+          <w:ilvl w:val="1"/>
+          <w:numId w:val="2"/>
+        </w:numPr>
+      </w:pPr>
+      <w:r>
+        <w:t>combine all files</w:t>
+      </w:r>
+    </w:p>
+    <w:p>
+      <w:pPr>
+        <w:pStyle w:val="ListParagraph"/>
+        <w:numPr>
+          <w:ilvl w:val="2"/>
+          <w:numId w:val="2"/>
+        </w:numPr>
+      </w:pPr>
+      <w:r>
+        <w:t>paste into tabs on one document</w:t>
+      </w:r>
+    </w:p>
+    <w:p>
+      <w:pPr>
+        <w:pStyle w:val="ListParagraph"/>
+        <w:numPr>
+          <w:ilvl w:val="2"/>
+          <w:numId w:val="2"/>
+        </w:numPr>
+      </w:pPr>
+      <w:r>
+        <w:lastRenderedPageBreak/>
+        <w:t>remove weird characters</w:t>
+      </w:r>
+    </w:p>
+    <w:p>
+      <w:pPr>
+        <w:pStyle w:val="ListParagraph"/>
+        <w:numPr>
+          <w:ilvl w:val="2"/>
+          <w:numId w:val="2"/>
+        </w:numPr>
+      </w:pPr>
+      <w:r>
+        <w:t>save whole .</w:t>
+      </w:r>
+      <w:proofErr w:type="spellStart"/>
+      <w:r>
+        <w:t>xls</w:t>
+      </w:r>
+      <w:proofErr w:type="spellEnd"/>
+      <w:r>
+        <w:t xml:space="preserve"> file for function lookup later</w:t>
+      </w:r>
+    </w:p>
+    <w:p>
+      <w:pPr>
+        <w:pStyle w:val="ListParagraph"/>
+        <w:numPr>
+          <w:ilvl w:val="2"/>
+          <w:numId w:val="2"/>
+        </w:numPr>
+      </w:pPr>
+      <w:r>
+        <w:t xml:space="preserve">only keep columns: </w:t>
+      </w:r>
+    </w:p>
+    <w:p>
+      <w:pPr>
+        <w:pStyle w:val="ListParagraph"/>
+        <w:numPr>
+          <w:ilvl w:val="3"/>
+          <w:numId w:val="2"/>
+        </w:numPr>
+      </w:pPr>
+      <w:r>
+        <w:t>T4vanKan-BROAD </w:t>
+      </w:r>
+      <w:r>
+        <w:tab/>
+      </w:r>
+    </w:p>
+    <w:p>
+      <w:pPr>
+        <w:pStyle w:val="ListParagraph"/>
+        <w:numPr>
+          <w:ilvl w:val="3"/>
+          <w:numId w:val="2"/>
+        </w:numPr>
+      </w:pPr>
+      <w:r>
+        <w:t>B0510-BROAD gene name  </w:t>
+      </w:r>
+      <w:r>
+        <w:tab/>
+      </w:r>
+    </w:p>
+    <w:p>
+      <w:pPr>
+        <w:pStyle w:val="ListParagraph"/>
+        <w:numPr>
+          <w:ilvl w:val="3"/>
+          <w:numId w:val="2"/>
+        </w:numPr>
+      </w:pPr>
+      <w:r>
+        <w:t>T4-URGI gene name  </w:t>
+      </w:r>
+      <w:r>
+        <w:tab/>
+      </w:r>
+    </w:p>
+    <w:p>
+      <w:pPr>
+        <w:pStyle w:val="ListParagraph"/>
+        <w:numPr>
+          <w:ilvl w:val="3"/>
+          <w:numId w:val="2"/>
+        </w:numPr>
+      </w:pPr>
+      <w:r>
+        <w:t>B0510vanKan-BROAD gene name  </w:t>
+      </w:r>
+      <w:r>
+        <w:tab/>
+      </w:r>
+    </w:p>
+    <w:p>
+      <w:pPr>
+        <w:pStyle w:val="ListParagraph"/>
+        <w:numPr>
+          <w:ilvl w:val="3"/>
+          <w:numId w:val="2"/>
+        </w:numPr>
+      </w:pPr>
+      <w:r>
+        <w:t>BcinB0510 gene name  </w:t>
+      </w:r>
+      <w:r>
+        <w:tab/>
+      </w:r>
+    </w:p>
+    <w:p>
+      <w:pPr>
+        <w:pStyle w:val="ListParagraph"/>
+        <w:numPr>
+          <w:ilvl w:val="3"/>
+          <w:numId w:val="2"/>
+        </w:numPr>
+      </w:pPr>
+      <w:proofErr w:type="spellStart"/>
+      <w:r>
+        <w:t>GenBank</w:t>
+      </w:r>
+      <w:proofErr w:type="spellEnd"/>
+      <w:r>
+        <w:t xml:space="preserve"> gene name  </w:t>
+      </w:r>
+    </w:p>
+    <w:p>
+      <w:pPr>
+        <w:pStyle w:val="ListParagraph"/>
+        <w:numPr>
+          <w:ilvl w:val="2"/>
+          <w:numId w:val="2"/>
+        </w:numPr>
+      </w:pPr>
+      <w:r>
+        <w:t>filter: select down arrow for each column, check only blank</w:t>
+      </w:r>
+    </w:p>
+    <w:p>
+      <w:pPr>
+        <w:pStyle w:val="ListParagraph"/>
+        <w:numPr>
+          <w:ilvl w:val="2"/>
+          <w:numId w:val="2"/>
+        </w:numPr>
+      </w:pPr>
+      <w:r>
+        <w:t>select all blank rows and delete them</w:t>
+      </w:r>
+    </w:p>
+    <w:p>
+      <w:pPr>
+        <w:pStyle w:val="ListParagraph"/>
+        <w:numPr>
+          <w:ilvl w:val="2"/>
+          <w:numId w:val="2"/>
+        </w:numPr>
+      </w:pPr>
+      <w:r>
+        <w:t>clear filter</w:t>
+      </w:r>
+    </w:p>
+    <w:p>
+      <w:pPr>
+        <w:pStyle w:val="ListParagraph"/>
+        <w:numPr>
+          <w:ilvl w:val="2"/>
+          <w:numId w:val="2"/>
+        </w:numPr>
+      </w:pPr>
+      <w:r>
+        <w:t>then merge all files into one list</w:t>
+      </w:r>
+    </w:p>
+    <w:p>
+      <w:pPr>
+        <w:pStyle w:val="ListParagraph"/>
+        <w:numPr>
+          <w:ilvl w:val="2"/>
+          <w:numId w:val="2"/>
+        </w:numPr>
+      </w:pPr>
+      <w:proofErr w:type="gramStart"/>
+      <w:r>
+        <w:t>then</w:t>
+      </w:r>
+      <w:proofErr w:type="gramEnd"/>
+      <w:r>
+        <w:t xml:space="preserve"> import to R.</w:t>
+      </w:r>
+    </w:p>
+    <w:p>
+      <w:pPr>
+        <w:pStyle w:val="ListParagraph"/>
+        <w:numPr>
+          <w:ilvl w:val="0"/>
+          <w:numId w:val="2"/>
+        </w:numPr>
+      </w:pPr>
+      <w:r>
         <w:t>Address reviewer comments</w:t>
       </w:r>
     </w:p>
@@ -621,6 +1763,7 @@
           <w:numId w:val="2"/>
         </w:numPr>
       </w:pPr>
+      <w:proofErr w:type="gramStart"/>
       <w:r>
         <w:rPr>
           <w:rFonts w:ascii="Arial" w:hAnsi="Arial" w:cs="Arial"/>
@@ -629,8 +1772,9 @@
           <w:szCs w:val="19"/>
           <w:shd w:val="clear" w:color="auto" w:fill="FFFFFF"/>
         </w:rPr>
-        <w:t xml:space="preserve">should check how we wrote about making sure the plants were mid-way between flowering and germination to minimize phenological differences and see if we need to strengthen the comment about how the leaflet and leaf position did not matter in the model. We should also write in the phenology is </w:t>
-      </w:r>
+        <w:t>should</w:t>
+      </w:r>
+      <w:proofErr w:type="gramEnd"/>
       <w:r>
         <w:rPr>
           <w:rFonts w:ascii="Arial" w:hAnsi="Arial" w:cs="Arial"/>
@@ -639,279 +1783,9 @@
           <w:szCs w:val="19"/>
           <w:shd w:val="clear" w:color="auto" w:fill="FFFFFF"/>
         </w:rPr>
-        <w:lastRenderedPageBreak/>
-        <w:t>an ecological form of resistance known as evasion and that we consider this as valid to study as classical resistance mechanisms.</w:t>
-      </w:r>
-    </w:p>
-    <w:p>
-      <w:pPr>
-        <w:pStyle w:val="ListParagraph"/>
-        <w:numPr>
-          <w:ilvl w:val="2"/>
-          <w:numId w:val="2"/>
-        </w:numPr>
-      </w:pPr>
-      <w:r>
-        <w:t>Selection of leaflets</w:t>
-      </w:r>
-    </w:p>
-    <w:p>
-      <w:pPr>
-        <w:pStyle w:val="ListParagraph"/>
-        <w:numPr>
-          <w:ilvl w:val="3"/>
-          <w:numId w:val="2"/>
-        </w:numPr>
-      </w:pPr>
-      <w:r>
-        <w:t>2</w:t>
-      </w:r>
-      <w:r>
-        <w:rPr>
-          <w:vertAlign w:val="superscript"/>
-        </w:rPr>
-        <w:t>nd</w:t>
-      </w:r>
-      <w:r>
-        <w:t xml:space="preserve"> true leaf and younger</w:t>
-      </w:r>
-    </w:p>
-    <w:p>
-      <w:pPr>
-        <w:pStyle w:val="ListParagraph"/>
-        <w:numPr>
-          <w:ilvl w:val="2"/>
-          <w:numId w:val="2"/>
-        </w:numPr>
-      </w:pPr>
-      <w:r>
-        <w:t>Inoculation droplet position</w:t>
-      </w:r>
-    </w:p>
-    <w:p>
-      <w:pPr>
-        <w:pStyle w:val="ListParagraph"/>
-        <w:numPr>
-          <w:ilvl w:val="3"/>
-          <w:numId w:val="2"/>
-        </w:numPr>
-      </w:pPr>
-      <w:r>
-        <w:t>Quantify lesion area AND lesion shape. 2 separate measures, interested in both (incl. how much does the lesion track the vasculature). Simply focusing on lesion area here.</w:t>
-      </w:r>
-    </w:p>
-    <w:p>
-      <w:pPr>
-        <w:pStyle w:val="ListParagraph"/>
-        <w:numPr>
-          <w:ilvl w:val="2"/>
-          <w:numId w:val="2"/>
-        </w:numPr>
-      </w:pPr>
-      <w:r>
-        <w:t>Inoculation solution</w:t>
-      </w:r>
-    </w:p>
-    <w:p>
-      <w:pPr>
-        <w:pStyle w:val="ListParagraph"/>
-        <w:numPr>
-          <w:ilvl w:val="3"/>
-          <w:numId w:val="2"/>
-        </w:numPr>
-      </w:pPr>
-      <w:r>
-        <w:t>Spore concentration</w:t>
-      </w:r>
-    </w:p>
-    <w:p>
-      <w:pPr>
-        <w:pStyle w:val="ListParagraph"/>
-        <w:numPr>
-          <w:ilvl w:val="3"/>
-          <w:numId w:val="2"/>
-        </w:numPr>
-      </w:pPr>
-      <w:r>
-        <w:t>Spore germination -- timing</w:t>
-      </w:r>
-    </w:p>
-    <w:p>
-      <w:pPr>
-        <w:pStyle w:val="ListParagraph"/>
-        <w:numPr>
-          <w:ilvl w:val="2"/>
-          <w:numId w:val="2"/>
-        </w:numPr>
-      </w:pPr>
-      <w:r>
-        <w:t>Replication</w:t>
-      </w:r>
-    </w:p>
-    <w:p>
-      <w:pPr>
-        <w:pStyle w:val="ListParagraph"/>
-        <w:numPr>
-          <w:ilvl w:val="3"/>
-          <w:numId w:val="2"/>
-        </w:numPr>
-      </w:pPr>
-      <w:r>
-        <w:t>THREE replicates at TWO timepoints per interaction</w:t>
-      </w:r>
-    </w:p>
-    <w:p>
-      <w:pPr>
-        <w:pStyle w:val="ListParagraph"/>
-        <w:numPr>
-          <w:ilvl w:val="3"/>
-          <w:numId w:val="2"/>
-        </w:numPr>
-      </w:pPr>
-      <w:r>
-        <w:t>How to justify this as sufficient?</w:t>
-      </w:r>
-    </w:p>
-    <w:p>
-      <w:pPr>
-        <w:pStyle w:val="ListParagraph"/>
-        <w:numPr>
-          <w:ilvl w:val="3"/>
-          <w:numId w:val="2"/>
-        </w:numPr>
-      </w:pPr>
-      <w:r>
-        <w:t>Test removing 1 replicate -- change conclusions?</w:t>
-      </w:r>
-    </w:p>
-    <w:p>
-      <w:pPr>
-        <w:pStyle w:val="ListParagraph"/>
-        <w:numPr>
-          <w:ilvl w:val="2"/>
-          <w:numId w:val="2"/>
-        </w:numPr>
-      </w:pPr>
-      <w:r>
-        <w:t>GWA mapping on gapless B05.10 genome</w:t>
-      </w:r>
-    </w:p>
-    <w:p>
-      <w:pPr>
-        <w:pStyle w:val="ListParagraph"/>
-        <w:numPr>
-          <w:ilvl w:val="3"/>
-          <w:numId w:val="2"/>
-        </w:numPr>
-      </w:pPr>
-      <w:r>
-        <w:t>bigRR?</w:t>
-      </w:r>
-    </w:p>
-    <w:p>
-      <w:pPr>
-        <w:pStyle w:val="ListParagraph"/>
-        <w:numPr>
-          <w:ilvl w:val="3"/>
-          <w:numId w:val="2"/>
-        </w:numPr>
-      </w:pPr>
-      <w:r>
-        <w:t>Done in GEMMA</w:t>
-      </w:r>
-    </w:p>
-    <w:p>
-      <w:pPr>
-        <w:pStyle w:val="ListParagraph"/>
-        <w:numPr>
-          <w:ilvl w:val="2"/>
-          <w:numId w:val="2"/>
-        </w:numPr>
-      </w:pPr>
-      <w:r>
-        <w:t>Annotation windows</w:t>
-      </w:r>
-    </w:p>
-    <w:p>
-      <w:pPr>
-        <w:pStyle w:val="ListParagraph"/>
-        <w:numPr>
-          <w:ilvl w:val="3"/>
-          <w:numId w:val="2"/>
-        </w:numPr>
-      </w:pPr>
-      <w:r>
-        <w:t>Smaller windows</w:t>
-      </w:r>
-    </w:p>
-    <w:p>
-      <w:pPr>
-        <w:pStyle w:val="ListParagraph"/>
-        <w:numPr>
-          <w:ilvl w:val="3"/>
-          <w:numId w:val="2"/>
-        </w:numPr>
-      </w:pPr>
-      <w:r>
-        <w:t>Test for assigning &gt;1 gene to SNP?</w:t>
-      </w:r>
-    </w:p>
-    <w:p>
-      <w:pPr>
-        <w:pStyle w:val="ListParagraph"/>
-        <w:numPr>
-          <w:ilvl w:val="1"/>
-          <w:numId w:val="2"/>
-        </w:numPr>
-      </w:pPr>
-      <w:r>
-        <w:t>Broad comments: reviewer 2</w:t>
-      </w:r>
-    </w:p>
-    <w:p>
-      <w:pPr>
-        <w:pStyle w:val="ListParagraph"/>
-        <w:numPr>
-          <w:ilvl w:val="2"/>
-          <w:numId w:val="2"/>
-        </w:numPr>
-      </w:pPr>
-      <w:r>
-        <w:t>Only include GENETIC factors in % variance explained by model (omit experiment, block)</w:t>
-      </w:r>
-    </w:p>
-    <w:p>
-      <w:pPr>
-        <w:pStyle w:val="ListParagraph"/>
-        <w:numPr>
-          <w:ilvl w:val="2"/>
-          <w:numId w:val="2"/>
-        </w:numPr>
-      </w:pPr>
-      <w:r>
-        <w:t>Kinship across tomato lines - sampling bias?</w:t>
-      </w:r>
-    </w:p>
-    <w:p>
-      <w:pPr>
-        <w:pStyle w:val="ListParagraph"/>
-        <w:numPr>
-          <w:ilvl w:val="3"/>
-          <w:numId w:val="2"/>
-        </w:numPr>
-      </w:pPr>
-      <w:r>
-        <w:t>Maloof paper</w:t>
-      </w:r>
-    </w:p>
-    <w:p>
-      <w:pPr>
-        <w:pStyle w:val="ListParagraph"/>
-        <w:numPr>
-          <w:ilvl w:val="3"/>
-          <w:numId w:val="2"/>
-        </w:numPr>
-      </w:pPr>
+        <w:t xml:space="preserve"> check how we wrote about making sure the plants were mid-way between flowering and germination to minimize </w:t>
+      </w:r>
+      <w:proofErr w:type="spellStart"/>
       <w:r>
         <w:rPr>
           <w:rFonts w:ascii="Arial" w:hAnsi="Arial" w:cs="Arial"/>
@@ -920,7 +1794,348 @@
           <w:szCs w:val="19"/>
           <w:shd w:val="clear" w:color="auto" w:fill="FFFFFF"/>
         </w:rPr>
-        <w:t>cite the Maloof/Zamir paper to say that these tomato genotypes are well distributed in the distribution from wild to domestication and do not cluster meaning they are as randomized a sample as possible.</w:t>
+        <w:t>phenological</w:t>
+      </w:r>
+      <w:proofErr w:type="spellEnd"/>
+      <w:r>
+        <w:rPr>
+          <w:rFonts w:ascii="Arial" w:hAnsi="Arial" w:cs="Arial"/>
+          <w:color w:val="222222"/>
+          <w:sz w:val="19"/>
+          <w:szCs w:val="19"/>
+          <w:shd w:val="clear" w:color="auto" w:fill="FFFFFF"/>
+        </w:rPr>
+        <w:t xml:space="preserve"> differences and see if we need to strengthen the comment about how the leaflet and leaf position did not matter in the model. We should also write in the phenology is an ecological form of resistance known as evasion and that we consider this as valid to study as classical resistance mechanisms.</w:t>
+      </w:r>
+    </w:p>
+    <w:p>
+      <w:pPr>
+        <w:pStyle w:val="ListParagraph"/>
+        <w:numPr>
+          <w:ilvl w:val="2"/>
+          <w:numId w:val="2"/>
+        </w:numPr>
+      </w:pPr>
+      <w:r>
+        <w:t>Selection of leaflets</w:t>
+      </w:r>
+    </w:p>
+    <w:p>
+      <w:pPr>
+        <w:pStyle w:val="ListParagraph"/>
+        <w:numPr>
+          <w:ilvl w:val="3"/>
+          <w:numId w:val="2"/>
+        </w:numPr>
+      </w:pPr>
+      <w:r>
+        <w:t>2</w:t>
+      </w:r>
+      <w:r>
+        <w:rPr>
+          <w:vertAlign w:val="superscript"/>
+        </w:rPr>
+        <w:t>nd</w:t>
+      </w:r>
+      <w:r>
+        <w:t xml:space="preserve"> true leaf and younger</w:t>
+      </w:r>
+    </w:p>
+    <w:p>
+      <w:pPr>
+        <w:pStyle w:val="ListParagraph"/>
+        <w:numPr>
+          <w:ilvl w:val="2"/>
+          <w:numId w:val="2"/>
+        </w:numPr>
+      </w:pPr>
+      <w:r>
+        <w:t>Inoculation droplet position</w:t>
+      </w:r>
+    </w:p>
+    <w:p>
+      <w:pPr>
+        <w:pStyle w:val="ListParagraph"/>
+        <w:numPr>
+          <w:ilvl w:val="3"/>
+          <w:numId w:val="2"/>
+        </w:numPr>
+      </w:pPr>
+      <w:r>
+        <w:t>Quantify lesion area AND lesion shape. 2 separate measures, interested in both (incl. how much does the lesion track the vasculature). Simply focusing on lesion area here.</w:t>
+      </w:r>
+    </w:p>
+    <w:p>
+      <w:pPr>
+        <w:pStyle w:val="ListParagraph"/>
+        <w:numPr>
+          <w:ilvl w:val="2"/>
+          <w:numId w:val="2"/>
+        </w:numPr>
+      </w:pPr>
+      <w:r>
+        <w:t>Inoculation solution</w:t>
+      </w:r>
+    </w:p>
+    <w:p>
+      <w:pPr>
+        <w:pStyle w:val="ListParagraph"/>
+        <w:numPr>
+          <w:ilvl w:val="3"/>
+          <w:numId w:val="2"/>
+        </w:numPr>
+      </w:pPr>
+      <w:r>
+        <w:t>Spore concentration</w:t>
+      </w:r>
+    </w:p>
+    <w:p>
+      <w:pPr>
+        <w:pStyle w:val="ListParagraph"/>
+        <w:numPr>
+          <w:ilvl w:val="3"/>
+          <w:numId w:val="2"/>
+        </w:numPr>
+      </w:pPr>
+      <w:r>
+        <w:t>Spore germination -- timing</w:t>
+      </w:r>
+    </w:p>
+    <w:p>
+      <w:pPr>
+        <w:pStyle w:val="ListParagraph"/>
+        <w:numPr>
+          <w:ilvl w:val="2"/>
+          <w:numId w:val="2"/>
+        </w:numPr>
+      </w:pPr>
+      <w:r>
+        <w:t>Replication</w:t>
+      </w:r>
+    </w:p>
+    <w:p>
+      <w:pPr>
+        <w:pStyle w:val="ListParagraph"/>
+        <w:numPr>
+          <w:ilvl w:val="3"/>
+          <w:numId w:val="2"/>
+        </w:numPr>
+      </w:pPr>
+      <w:r>
+        <w:t xml:space="preserve">THREE replicates at TWO </w:t>
+      </w:r>
+      <w:proofErr w:type="spellStart"/>
+      <w:r>
+        <w:t>timepoints</w:t>
+      </w:r>
+      <w:proofErr w:type="spellEnd"/>
+      <w:r>
+        <w:t xml:space="preserve"> per interaction</w:t>
+      </w:r>
+    </w:p>
+    <w:p>
+      <w:pPr>
+        <w:pStyle w:val="ListParagraph"/>
+        <w:numPr>
+          <w:ilvl w:val="3"/>
+          <w:numId w:val="2"/>
+        </w:numPr>
+      </w:pPr>
+      <w:r>
+        <w:t>How to justify this as sufficient?</w:t>
+      </w:r>
+    </w:p>
+    <w:p>
+      <w:pPr>
+        <w:pStyle w:val="ListParagraph"/>
+        <w:numPr>
+          <w:ilvl w:val="3"/>
+          <w:numId w:val="2"/>
+        </w:numPr>
+      </w:pPr>
+      <w:r>
+        <w:t>Test removing 1 replicate -- change conclusions?</w:t>
+      </w:r>
+    </w:p>
+    <w:p>
+      <w:pPr>
+        <w:pStyle w:val="ListParagraph"/>
+        <w:numPr>
+          <w:ilvl w:val="2"/>
+          <w:numId w:val="2"/>
+        </w:numPr>
+      </w:pPr>
+      <w:r>
+        <w:t>GWA mapping on gapless B05.10 genome</w:t>
+      </w:r>
+    </w:p>
+    <w:p>
+      <w:pPr>
+        <w:pStyle w:val="ListParagraph"/>
+        <w:numPr>
+          <w:ilvl w:val="3"/>
+          <w:numId w:val="2"/>
+        </w:numPr>
+      </w:pPr>
+      <w:proofErr w:type="spellStart"/>
+      <w:proofErr w:type="gramStart"/>
+      <w:r>
+        <w:t>bigRR</w:t>
+      </w:r>
+      <w:proofErr w:type="spellEnd"/>
+      <w:proofErr w:type="gramEnd"/>
+      <w:r>
+        <w:t>?</w:t>
+      </w:r>
+    </w:p>
+    <w:p>
+      <w:pPr>
+        <w:pStyle w:val="ListParagraph"/>
+        <w:numPr>
+          <w:ilvl w:val="3"/>
+          <w:numId w:val="2"/>
+        </w:numPr>
+      </w:pPr>
+      <w:r>
+        <w:t>Done in GEMMA</w:t>
+      </w:r>
+    </w:p>
+    <w:p>
+      <w:pPr>
+        <w:pStyle w:val="ListParagraph"/>
+        <w:numPr>
+          <w:ilvl w:val="2"/>
+          <w:numId w:val="2"/>
+        </w:numPr>
+      </w:pPr>
+      <w:r>
+        <w:t>Annotation windows</w:t>
+      </w:r>
+    </w:p>
+    <w:p>
+      <w:pPr>
+        <w:pStyle w:val="ListParagraph"/>
+        <w:numPr>
+          <w:ilvl w:val="3"/>
+          <w:numId w:val="2"/>
+        </w:numPr>
+      </w:pPr>
+      <w:r>
+        <w:t>Smaller windows</w:t>
+      </w:r>
+    </w:p>
+    <w:p>
+      <w:pPr>
+        <w:pStyle w:val="ListParagraph"/>
+        <w:numPr>
+          <w:ilvl w:val="3"/>
+          <w:numId w:val="2"/>
+        </w:numPr>
+      </w:pPr>
+      <w:r>
+        <w:t>Test for assigning &gt;1 gene to SNP?</w:t>
+      </w:r>
+    </w:p>
+    <w:p>
+      <w:pPr>
+        <w:pStyle w:val="ListParagraph"/>
+        <w:numPr>
+          <w:ilvl w:val="1"/>
+          <w:numId w:val="2"/>
+        </w:numPr>
+      </w:pPr>
+      <w:r>
+        <w:t>Broad comments: reviewer 2</w:t>
+      </w:r>
+    </w:p>
+    <w:p>
+      <w:pPr>
+        <w:pStyle w:val="ListParagraph"/>
+        <w:numPr>
+          <w:ilvl w:val="2"/>
+          <w:numId w:val="2"/>
+        </w:numPr>
+      </w:pPr>
+      <w:r>
+        <w:t>Only include GENETIC factors in % variance explained by model (omit experiment, block)</w:t>
+      </w:r>
+    </w:p>
+    <w:p>
+      <w:pPr>
+        <w:pStyle w:val="ListParagraph"/>
+        <w:numPr>
+          <w:ilvl w:val="2"/>
+          <w:numId w:val="2"/>
+        </w:numPr>
+      </w:pPr>
+      <w:r>
+        <w:t>Kinship across tomato lines - sampling bias?</w:t>
+      </w:r>
+    </w:p>
+    <w:p>
+      <w:pPr>
+        <w:pStyle w:val="ListParagraph"/>
+        <w:numPr>
+          <w:ilvl w:val="3"/>
+          <w:numId w:val="2"/>
+        </w:numPr>
+      </w:pPr>
+      <w:r>
+        <w:t>Maloof paper</w:t>
+      </w:r>
+    </w:p>
+    <w:p>
+      <w:pPr>
+        <w:pStyle w:val="ListParagraph"/>
+        <w:numPr>
+          <w:ilvl w:val="3"/>
+          <w:numId w:val="2"/>
+        </w:numPr>
+      </w:pPr>
+      <w:proofErr w:type="gramStart"/>
+      <w:r>
+        <w:rPr>
+          <w:rFonts w:ascii="Arial" w:hAnsi="Arial" w:cs="Arial"/>
+          <w:color w:val="222222"/>
+          <w:sz w:val="19"/>
+          <w:szCs w:val="19"/>
+          <w:shd w:val="clear" w:color="auto" w:fill="FFFFFF"/>
+        </w:rPr>
+        <w:lastRenderedPageBreak/>
+        <w:t>cite</w:t>
+      </w:r>
+      <w:proofErr w:type="gramEnd"/>
+      <w:r>
+        <w:rPr>
+          <w:rFonts w:ascii="Arial" w:hAnsi="Arial" w:cs="Arial"/>
+          <w:color w:val="222222"/>
+          <w:sz w:val="19"/>
+          <w:szCs w:val="19"/>
+          <w:shd w:val="clear" w:color="auto" w:fill="FFFFFF"/>
+        </w:rPr>
+        <w:t xml:space="preserve"> the Maloof/</w:t>
+      </w:r>
+      <w:proofErr w:type="spellStart"/>
+      <w:r>
+        <w:rPr>
+          <w:rFonts w:ascii="Arial" w:hAnsi="Arial" w:cs="Arial"/>
+          <w:color w:val="222222"/>
+          <w:sz w:val="19"/>
+          <w:szCs w:val="19"/>
+          <w:shd w:val="clear" w:color="auto" w:fill="FFFFFF"/>
+        </w:rPr>
+        <w:t>Zamir</w:t>
+      </w:r>
+      <w:proofErr w:type="spellEnd"/>
+      <w:r>
+        <w:rPr>
+          <w:rFonts w:ascii="Arial" w:hAnsi="Arial" w:cs="Arial"/>
+          <w:color w:val="222222"/>
+          <w:sz w:val="19"/>
+          <w:szCs w:val="19"/>
+          <w:shd w:val="clear" w:color="auto" w:fill="FFFFFF"/>
+        </w:rPr>
+        <w:t xml:space="preserve"> paper to say that these tomato genotypes are well distributed in the distribution from wild to domestication and do not cluster meaning they are as randomized a sample as possible.</w:t>
       </w:r>
     </w:p>
     <w:p>
@@ -1116,7 +2331,15 @@
         </w:numPr>
       </w:pPr>
       <w:r>
-        <w:t>Why genetic effect domest =/= wild</w:t>
+        <w:t xml:space="preserve">Why genetic effect </w:t>
+      </w:r>
+      <w:proofErr w:type="spellStart"/>
+      <w:r>
+        <w:t>domest</w:t>
+      </w:r>
+      <w:proofErr w:type="spellEnd"/>
+      <w:r>
+        <w:t xml:space="preserve"> =/= wild</w:t>
       </w:r>
     </w:p>
     <w:p>
@@ -1164,7 +2387,6 @@
         </w:numPr>
       </w:pPr>
       <w:r>
-        <w:lastRenderedPageBreak/>
         <w:t>Reviewer 3 comments</w:t>
       </w:r>
     </w:p>
@@ -1398,52 +2620,21 @@
           <w:numId w:val="2"/>
         </w:numPr>
       </w:pPr>
+      <w:proofErr w:type="gramStart"/>
       <w:r>
         <w:rPr>
           <w:color w:val="1F497D"/>
           <w:shd w:val="clear" w:color="auto" w:fill="FFFFFF"/>
         </w:rPr>
-        <w:t>put into the text that we inoculated close to the central vasculature and measured both lesion size and lesion shape. While both traits showed genetic variation due to the plant and the pathogen that we are going to focus on lesion size in this manuscript. This approach tells the reader that both are informative but we don’t have time to talk about both.</w:t>
-      </w:r>
-    </w:p>
-    <w:p>
-      <w:pPr>
-        <w:pStyle w:val="ListParagraph"/>
-        <w:numPr>
-          <w:ilvl w:val="3"/>
-          <w:numId w:val="2"/>
-        </w:numPr>
-      </w:pPr>
+        <w:t>put</w:t>
+      </w:r>
+      <w:proofErr w:type="gramEnd"/>
       <w:r>
         <w:rPr>
           <w:color w:val="1F497D"/>
           <w:shd w:val="clear" w:color="auto" w:fill="FFFFFF"/>
         </w:rPr>
-        <w:t>We should however comment tighter in the figure legend of Figure 1 about the statistical test used to make these calls.</w:t>
-      </w:r>
-    </w:p>
-    <w:p>
-      <w:pPr>
-        <w:pStyle w:val="ListParagraph"/>
-        <w:numPr>
-          <w:ilvl w:val="2"/>
-          <w:numId w:val="2"/>
-        </w:numPr>
-      </w:pPr>
-      <w:r>
-        <w:t>Cartoon to explain experimental design</w:t>
-      </w:r>
-    </w:p>
-    <w:p>
-      <w:pPr>
-        <w:pStyle w:val="ListParagraph"/>
-        <w:numPr>
-          <w:ilvl w:val="2"/>
-          <w:numId w:val="2"/>
-        </w:numPr>
-      </w:pPr>
-      <w:r>
-        <w:t>Figure 3 highlight different patterns with colors -- according to statistical threshold</w:t>
+        <w:t xml:space="preserve"> into the text that we inoculated close to the central vasculature and measured both lesion size and lesion shape. While both traits showed genetic variation due to the plant and the pathogen that we are going to focus on lesion size in this manuscript. This approach tells the reader that both are informative but we don’t have time to talk about both.</w:t>
       </w:r>
     </w:p>
     <w:p>
@@ -1459,6 +2650,47 @@
           <w:color w:val="1F497D"/>
           <w:shd w:val="clear" w:color="auto" w:fill="FFFFFF"/>
         </w:rPr>
+        <w:lastRenderedPageBreak/>
+        <w:t>We should however comment tighter in the figure legend of Figure 1 about the statistical test used to make these calls.</w:t>
+      </w:r>
+    </w:p>
+    <w:p>
+      <w:pPr>
+        <w:pStyle w:val="ListParagraph"/>
+        <w:numPr>
+          <w:ilvl w:val="2"/>
+          <w:numId w:val="2"/>
+        </w:numPr>
+      </w:pPr>
+      <w:r>
+        <w:t>Cartoon to explain experimental design</w:t>
+      </w:r>
+    </w:p>
+    <w:p>
+      <w:pPr>
+        <w:pStyle w:val="ListParagraph"/>
+        <w:numPr>
+          <w:ilvl w:val="2"/>
+          <w:numId w:val="2"/>
+        </w:numPr>
+      </w:pPr>
+      <w:r>
+        <w:t>Figure 3 highlight different patterns with colors -- according to statistical threshold</w:t>
+      </w:r>
+    </w:p>
+    <w:p>
+      <w:pPr>
+        <w:pStyle w:val="ListParagraph"/>
+        <w:numPr>
+          <w:ilvl w:val="3"/>
+          <w:numId w:val="2"/>
+        </w:numPr>
+      </w:pPr>
+      <w:r>
+        <w:rPr>
+          <w:color w:val="1F497D"/>
+          <w:shd w:val="clear" w:color="auto" w:fill="FFFFFF"/>
+        </w:rPr>
         <w:t>Figure 3 could be colored using a rank plot like Vivian did where she colored the isolates based on their lesion in Wild and kept that color across to domestication. It helps visualize the interaction a bit better.</w:t>
       </w:r>
     </w:p>
@@ -1471,8 +2703,428 @@
         </w:numPr>
       </w:pPr>
       <w:r>
+        <w:t>Add in GEMMA methods</w:t>
+      </w:r>
+    </w:p>
+    <w:p>
+      <w:pPr>
+        <w:pStyle w:val="ListParagraph"/>
+        <w:numPr>
+          <w:ilvl w:val="2"/>
+          <w:numId w:val="2"/>
+        </w:numPr>
+        <w:rPr>
+          <w:rFonts w:ascii="HbxwmcAdvTT86d47313" w:hAnsi="HbxwmcAdvTT86d47313" w:cs="HbxwmcAdvTT86d47313"/>
+          <w:sz w:val="20"/>
+          <w:szCs w:val="20"/>
+        </w:rPr>
+      </w:pPr>
+      <w:r>
+        <w:t>“</w:t>
+      </w:r>
+      <w:r>
+        <w:rPr>
+          <w:rFonts w:ascii="HbxwmcAdvTT86d47313" w:hAnsi="HbxwmcAdvTT86d47313" w:cs="HbxwmcAdvTT86d47313"/>
+          <w:sz w:val="20"/>
+          <w:szCs w:val="20"/>
+        </w:rPr>
+        <w:t>The GWA was performed using the options to create</w:t>
+      </w:r>
+      <w:r>
+        <w:rPr>
+          <w:rFonts w:ascii="HbxwmcAdvTT86d47313" w:hAnsi="HbxwmcAdvTT86d47313" w:cs="HbxwmcAdvTT86d47313"/>
+          <w:sz w:val="20"/>
+          <w:szCs w:val="20"/>
+        </w:rPr>
+        <w:t xml:space="preserve"> </w:t>
+      </w:r>
+      <w:r>
+        <w:rPr>
+          <w:rFonts w:ascii="HbxwmcAdvTT86d47313" w:hAnsi="HbxwmcAdvTT86d47313" w:cs="HbxwmcAdvTT86d47313"/>
+          <w:sz w:val="20"/>
+          <w:szCs w:val="20"/>
+        </w:rPr>
+        <w:t>a centered relatedness matrix (</w:t>
+      </w:r>
+      <w:r>
+        <w:rPr>
+          <w:rFonts w:ascii="MmxvsnAdvTT86d47313+22" w:eastAsia="MmxvsnAdvTT86d47313+22" w:hAnsi="HbxwmcAdvTT86d47313" w:cs="MmxvsnAdvTT86d47313+22" w:hint="eastAsia"/>
+          <w:sz w:val="20"/>
+          <w:szCs w:val="20"/>
+        </w:rPr>
+        <w:t>−</w:t>
+      </w:r>
+      <w:proofErr w:type="spellStart"/>
+      <w:r>
+        <w:rPr>
+          <w:rFonts w:ascii="HbxwmcAdvTT86d47313" w:hAnsi="HbxwmcAdvTT86d47313" w:cs="HbxwmcAdvTT86d47313"/>
+          <w:sz w:val="20"/>
+          <w:szCs w:val="20"/>
+        </w:rPr>
+        <w:t>gk</w:t>
+      </w:r>
+      <w:proofErr w:type="spellEnd"/>
+      <w:r>
+        <w:rPr>
+          <w:rFonts w:ascii="HbxwmcAdvTT86d47313" w:hAnsi="HbxwmcAdvTT86d47313" w:cs="HbxwmcAdvTT86d47313"/>
+          <w:sz w:val="20"/>
+          <w:szCs w:val="20"/>
+        </w:rPr>
+        <w:t xml:space="preserve"> </w:t>
+      </w:r>
+      <w:r>
+        <w:rPr>
+          <w:rFonts w:ascii="HbxwmcAdvTT86d47313" w:hAnsi="HbxwmcAdvTT86d47313" w:cs="HbxwmcAdvTT86d47313"/>
+          <w:sz w:val="20"/>
+          <w:szCs w:val="20"/>
+        </w:rPr>
+        <w:t xml:space="preserve">2) </w:t>
+      </w:r>
+      <w:r>
+        <w:rPr>
+          <w:rFonts w:ascii="HbxwmcAdvTT86d47313" w:hAnsi="HbxwmcAdvTT86d47313" w:cs="HbxwmcAdvTT86d47313"/>
+          <w:sz w:val="20"/>
+          <w:szCs w:val="20"/>
+        </w:rPr>
+        <w:t>and perform</w:t>
+      </w:r>
+      <w:r>
+        <w:rPr>
+          <w:rFonts w:ascii="HbxwmcAdvTT86d47313" w:hAnsi="HbxwmcAdvTT86d47313" w:cs="HbxwmcAdvTT86d47313"/>
+          <w:sz w:val="20"/>
+          <w:szCs w:val="20"/>
+        </w:rPr>
+        <w:t xml:space="preserve"> </w:t>
+      </w:r>
+      <w:r>
+        <w:rPr>
+          <w:rFonts w:ascii="HbxwmcAdvTT86d47313" w:hAnsi="HbxwmcAdvTT86d47313" w:cs="HbxwmcAdvTT86d47313"/>
+          <w:sz w:val="20"/>
+          <w:szCs w:val="20"/>
+        </w:rPr>
+        <w:t>all three possible frequentist tests: Wald, likelihood ratio</w:t>
+      </w:r>
+      <w:r>
+        <w:rPr>
+          <w:rFonts w:ascii="HbxwmcAdvTT86d47313" w:hAnsi="HbxwmcAdvTT86d47313" w:cs="HbxwmcAdvTT86d47313"/>
+          <w:sz w:val="20"/>
+          <w:szCs w:val="20"/>
+        </w:rPr>
+        <w:t xml:space="preserve"> </w:t>
+      </w:r>
+      <w:r>
+        <w:rPr>
+          <w:rFonts w:ascii="HbxwmcAdvTT86d47313" w:hAnsi="HbxwmcAdvTT86d47313" w:cs="HbxwmcAdvTT86d47313"/>
+          <w:sz w:val="20"/>
+          <w:szCs w:val="20"/>
+        </w:rPr>
+        <w:t>and score (</w:t>
+      </w:r>
+      <w:r>
+        <w:rPr>
+          <w:rFonts w:ascii="MmxvsnAdvTT86d47313+22" w:eastAsia="MmxvsnAdvTT86d47313+22" w:hAnsi="HbxwmcAdvTT86d47313" w:cs="MmxvsnAdvTT86d47313+22" w:hint="eastAsia"/>
+          <w:sz w:val="20"/>
+          <w:szCs w:val="20"/>
+        </w:rPr>
+        <w:t>−</w:t>
+      </w:r>
+      <w:r>
+        <w:rPr>
+          <w:rFonts w:ascii="HbxwmcAdvTT86d47313" w:hAnsi="HbxwmcAdvTT86d47313" w:cs="HbxwmcAdvTT86d47313"/>
+          <w:sz w:val="20"/>
+          <w:szCs w:val="20"/>
+        </w:rPr>
+        <w:t>fa 4).</w:t>
+      </w:r>
+      <w:r>
+        <w:t xml:space="preserve"> </w:t>
+      </w:r>
+      <w:r>
+        <w:rPr>
+          <w:rFonts w:ascii="HbxwmcAdvTT86d47313" w:hAnsi="HbxwmcAdvTT86d47313" w:cs="HbxwmcAdvTT86d47313"/>
+          <w:sz w:val="20"/>
+          <w:szCs w:val="20"/>
+        </w:rPr>
+        <w:t>The relatedness matrix was incorporated to control</w:t>
+      </w:r>
+      <w:r>
+        <w:rPr>
+          <w:rFonts w:ascii="HbxwmcAdvTT86d47313" w:hAnsi="HbxwmcAdvTT86d47313" w:cs="HbxwmcAdvTT86d47313"/>
+          <w:sz w:val="20"/>
+          <w:szCs w:val="20"/>
+        </w:rPr>
+        <w:t xml:space="preserve"> </w:t>
+      </w:r>
+      <w:r>
+        <w:rPr>
+          <w:rFonts w:ascii="HbxwmcAdvTT86d47313" w:hAnsi="HbxwmcAdvTT86d47313" w:cs="HbxwmcAdvTT86d47313"/>
+          <w:sz w:val="20"/>
+          <w:szCs w:val="20"/>
+        </w:rPr>
+        <w:t>for family structure among the discovery cohort and</w:t>
+      </w:r>
+      <w:r>
+        <w:rPr>
+          <w:rFonts w:ascii="HbxwmcAdvTT86d47313" w:hAnsi="HbxwmcAdvTT86d47313" w:cs="HbxwmcAdvTT86d47313"/>
+          <w:sz w:val="20"/>
+          <w:szCs w:val="20"/>
+        </w:rPr>
+        <w:t xml:space="preserve"> </w:t>
+      </w:r>
+      <w:r>
+        <w:rPr>
+          <w:rFonts w:ascii="HbxwmcAdvTT86d47313" w:hAnsi="HbxwmcAdvTT86d47313" w:cs="HbxwmcAdvTT86d47313"/>
+          <w:sz w:val="20"/>
+          <w:szCs w:val="20"/>
+        </w:rPr>
+        <w:t xml:space="preserve">was constructed using a linkage-disequilibrium (LD)-pruned set of markers from the imputed </w:t>
+      </w:r>
+      <w:proofErr w:type="spellStart"/>
+      <w:r>
+        <w:rPr>
+          <w:rFonts w:ascii="HbxwmcAdvTT86d47313" w:hAnsi="HbxwmcAdvTT86d47313" w:cs="HbxwmcAdvTT86d47313"/>
+          <w:sz w:val="20"/>
+          <w:szCs w:val="20"/>
+        </w:rPr>
+        <w:t>genomewide</w:t>
+      </w:r>
+      <w:proofErr w:type="spellEnd"/>
+      <w:r>
+        <w:rPr>
+          <w:rFonts w:ascii="HbxwmcAdvTT86d47313" w:hAnsi="HbxwmcAdvTT86d47313" w:cs="HbxwmcAdvTT86d47313"/>
+          <w:sz w:val="20"/>
+          <w:szCs w:val="20"/>
+        </w:rPr>
+        <w:t xml:space="preserve"> </w:t>
+      </w:r>
+      <w:r>
+        <w:rPr>
+          <w:rFonts w:ascii="HbxwmcAdvTT86d47313" w:hAnsi="HbxwmcAdvTT86d47313" w:cs="HbxwmcAdvTT86d47313"/>
+          <w:sz w:val="20"/>
+          <w:szCs w:val="20"/>
+        </w:rPr>
+        <w:t>SNP data (100 SNP windows, sliding by 25</w:t>
+      </w:r>
+      <w:r>
+        <w:rPr>
+          <w:rFonts w:ascii="HbxwmcAdvTT86d47313" w:hAnsi="HbxwmcAdvTT86d47313" w:cs="HbxwmcAdvTT86d47313"/>
+          <w:sz w:val="20"/>
+          <w:szCs w:val="20"/>
+        </w:rPr>
+        <w:t xml:space="preserve"> </w:t>
+      </w:r>
+      <w:r>
+        <w:rPr>
+          <w:rFonts w:ascii="HbxwmcAdvTT86d47313" w:hAnsi="HbxwmcAdvTT86d47313" w:cs="HbxwmcAdvTT86d47313"/>
+          <w:sz w:val="20"/>
+          <w:szCs w:val="20"/>
+        </w:rPr>
+        <w:t>SNPs along the genome, pruned at r2 &gt; 0.2; PLINK</w:t>
+      </w:r>
+      <w:r>
+        <w:rPr>
+          <w:rFonts w:ascii="HbxwmcAdvTT86d47313" w:hAnsi="HbxwmcAdvTT86d47313" w:cs="HbxwmcAdvTT86d47313"/>
+          <w:sz w:val="20"/>
+          <w:szCs w:val="20"/>
+        </w:rPr>
+        <w:t xml:space="preserve"> </w:t>
+      </w:r>
+      <w:r>
+        <w:rPr>
+          <w:rFonts w:ascii="HbxwmcAdvTT86d47313" w:hAnsi="HbxwmcAdvTT86d47313" w:cs="HbxwmcAdvTT86d47313"/>
+          <w:sz w:val="20"/>
+          <w:szCs w:val="20"/>
+        </w:rPr>
+        <w:t>command –</w:t>
+      </w:r>
+      <w:proofErr w:type="spellStart"/>
+      <w:r>
+        <w:rPr>
+          <w:rFonts w:ascii="HbxwmcAdvTT86d47313" w:hAnsi="HbxwmcAdvTT86d47313" w:cs="HbxwmcAdvTT86d47313"/>
+          <w:sz w:val="20"/>
+          <w:szCs w:val="20"/>
+        </w:rPr>
+        <w:t>indep</w:t>
+      </w:r>
+      <w:proofErr w:type="spellEnd"/>
+      <w:r>
+        <w:rPr>
+          <w:rFonts w:ascii="HbxwmcAdvTT86d47313" w:hAnsi="HbxwmcAdvTT86d47313" w:cs="HbxwmcAdvTT86d47313"/>
+          <w:sz w:val="20"/>
+          <w:szCs w:val="20"/>
+        </w:rPr>
+        <w:t>-pairwise 100 25 0.2) [45]. SNPs were</w:t>
+      </w:r>
+      <w:r>
+        <w:rPr>
+          <w:rFonts w:ascii="HbxwmcAdvTT86d47313" w:hAnsi="HbxwmcAdvTT86d47313" w:cs="HbxwmcAdvTT86d47313"/>
+          <w:sz w:val="20"/>
+          <w:szCs w:val="20"/>
+        </w:rPr>
+        <w:t xml:space="preserve"> </w:t>
+      </w:r>
+      <w:r>
+        <w:rPr>
+          <w:rFonts w:ascii="HbxwmcAdvTT86d47313" w:hAnsi="HbxwmcAdvTT86d47313" w:cs="HbxwmcAdvTT86d47313"/>
+          <w:sz w:val="20"/>
+          <w:szCs w:val="20"/>
+        </w:rPr>
+        <w:t>pruned prior to GWA using the default GEMMA parameters</w:t>
+      </w:r>
+      <w:r>
+        <w:rPr>
+          <w:rFonts w:ascii="HbxwmcAdvTT86d47313" w:hAnsi="HbxwmcAdvTT86d47313" w:cs="HbxwmcAdvTT86d47313"/>
+          <w:sz w:val="20"/>
+          <w:szCs w:val="20"/>
+        </w:rPr>
+        <w:t xml:space="preserve"> </w:t>
+      </w:r>
+      <w:r>
+        <w:rPr>
+          <w:rFonts w:ascii="HbxwmcAdvTT86d47313" w:hAnsi="HbxwmcAdvTT86d47313" w:cs="HbxwmcAdvTT86d47313"/>
+          <w:sz w:val="20"/>
+          <w:szCs w:val="20"/>
+        </w:rPr>
+        <w:t xml:space="preserve">of MAF &lt; 1 % and </w:t>
+      </w:r>
+      <w:proofErr w:type="spellStart"/>
+      <w:r>
+        <w:rPr>
+          <w:rFonts w:ascii="HbxwmcAdvTT86d47313" w:hAnsi="HbxwmcAdvTT86d47313" w:cs="HbxwmcAdvTT86d47313"/>
+          <w:sz w:val="20"/>
+          <w:szCs w:val="20"/>
+        </w:rPr>
+        <w:t>missingness</w:t>
+      </w:r>
+      <w:proofErr w:type="spellEnd"/>
+      <w:r>
+        <w:rPr>
+          <w:rFonts w:ascii="HbxwmcAdvTT86d47313" w:hAnsi="HbxwmcAdvTT86d47313" w:cs="HbxwmcAdvTT86d47313"/>
+          <w:sz w:val="20"/>
+          <w:szCs w:val="20"/>
+        </w:rPr>
+        <w:t xml:space="preserve"> &lt; 95 %. The </w:t>
+      </w:r>
+      <w:proofErr w:type="spellStart"/>
+      <w:r>
+        <w:rPr>
+          <w:rFonts w:ascii="HbxwmcAdvTT86d47313" w:hAnsi="HbxwmcAdvTT86d47313" w:cs="HbxwmcAdvTT86d47313"/>
+          <w:sz w:val="20"/>
+          <w:szCs w:val="20"/>
+        </w:rPr>
+        <w:t>genomewide</w:t>
+      </w:r>
+      <w:proofErr w:type="spellEnd"/>
+      <w:r>
+        <w:rPr>
+          <w:rFonts w:ascii="HbxwmcAdvTT86d47313" w:hAnsi="HbxwmcAdvTT86d47313" w:cs="HbxwmcAdvTT86d47313"/>
+          <w:sz w:val="20"/>
+          <w:szCs w:val="20"/>
+        </w:rPr>
+        <w:t xml:space="preserve"> </w:t>
+      </w:r>
+      <w:r>
+        <w:rPr>
+          <w:rFonts w:ascii="HbxwmcAdvTT86d47313" w:hAnsi="HbxwmcAdvTT86d47313" w:cs="HbxwmcAdvTT86d47313"/>
+          <w:sz w:val="20"/>
+          <w:szCs w:val="20"/>
+        </w:rPr>
+        <w:t>significance cutoff using an adjusted Bonferroni</w:t>
+      </w:r>
+      <w:r>
+        <w:rPr>
+          <w:rFonts w:ascii="HbxwmcAdvTT86d47313" w:hAnsi="HbxwmcAdvTT86d47313" w:cs="HbxwmcAdvTT86d47313"/>
+          <w:sz w:val="20"/>
+          <w:szCs w:val="20"/>
+        </w:rPr>
+        <w:t xml:space="preserve"> </w:t>
+      </w:r>
+      <w:r>
+        <w:rPr>
+          <w:rFonts w:ascii="HbxwmcAdvTT86d47313" w:hAnsi="HbxwmcAdvTT86d47313" w:cs="HbxwmcAdvTT86d47313"/>
+          <w:sz w:val="20"/>
+          <w:szCs w:val="20"/>
+        </w:rPr>
+        <w:t>correction based on the effective number of independent</w:t>
+      </w:r>
+      <w:r>
+        <w:rPr>
+          <w:rFonts w:ascii="HbxwmcAdvTT86d47313" w:hAnsi="HbxwmcAdvTT86d47313" w:cs="HbxwmcAdvTT86d47313"/>
+          <w:sz w:val="20"/>
+          <w:szCs w:val="20"/>
+        </w:rPr>
+        <w:t xml:space="preserve"> </w:t>
+      </w:r>
+      <w:r>
+        <w:rPr>
+          <w:rFonts w:ascii="HbxwmcAdvTT86d47313" w:hAnsi="HbxwmcAdvTT86d47313" w:cs="HbxwmcAdvTT86d47313"/>
+          <w:sz w:val="20"/>
+          <w:szCs w:val="20"/>
+        </w:rPr>
+        <w:t>tests in our data was p &lt;1.86 × 10−6 [58]. P-values between</w:t>
+      </w:r>
+      <w:r>
+        <w:rPr>
+          <w:rFonts w:ascii="HbxwmcAdvTT86d47313" w:hAnsi="HbxwmcAdvTT86d47313" w:cs="HbxwmcAdvTT86d47313"/>
+          <w:sz w:val="20"/>
+          <w:szCs w:val="20"/>
+        </w:rPr>
+        <w:t xml:space="preserve"> </w:t>
+      </w:r>
+      <w:r>
+        <w:rPr>
+          <w:rFonts w:ascii="HbxwmcAdvTT86d47313" w:hAnsi="HbxwmcAdvTT86d47313" w:cs="HbxwmcAdvTT86d47313"/>
+          <w:sz w:val="20"/>
+          <w:szCs w:val="20"/>
+        </w:rPr>
+        <w:t>1.68 × 10−4 and 1.68 × 10−6 were considered to indicate</w:t>
+      </w:r>
+      <w:r>
+        <w:rPr>
+          <w:rFonts w:ascii="HbxwmcAdvTT86d47313" w:hAnsi="HbxwmcAdvTT86d47313" w:cs="HbxwmcAdvTT86d47313"/>
+          <w:sz w:val="20"/>
+          <w:szCs w:val="20"/>
+        </w:rPr>
+        <w:t xml:space="preserve"> </w:t>
+      </w:r>
+      <w:r>
+        <w:rPr>
+          <w:rFonts w:ascii="HbxwmcAdvTT86d47313" w:hAnsi="HbxwmcAdvTT86d47313" w:cs="HbxwmcAdvTT86d47313"/>
+          <w:sz w:val="20"/>
+          <w:szCs w:val="20"/>
+        </w:rPr>
+        <w:t>moderate association.</w:t>
+      </w:r>
+      <w:r>
+        <w:rPr>
+          <w:rFonts w:ascii="HbxwmcAdvTT86d47313" w:hAnsi="HbxwmcAdvTT86d47313" w:cs="HbxwmcAdvTT86d47313"/>
+          <w:sz w:val="20"/>
+          <w:szCs w:val="20"/>
+        </w:rPr>
+        <w:t xml:space="preserve"> </w:t>
+      </w:r>
+      <w:r>
+        <w:rPr>
+          <w:rFonts w:ascii="HbxwmcAdvTT86d47313" w:hAnsi="HbxwmcAdvTT86d47313" w:cs="HbxwmcAdvTT86d47313"/>
+          <w:sz w:val="20"/>
+          <w:szCs w:val="20"/>
+        </w:rPr>
+        <w:t>”</w:t>
+      </w:r>
+    </w:p>
+    <w:p>
+      <w:pPr>
+        <w:pStyle w:val="ListParagraph"/>
+        <w:numPr>
+          <w:ilvl w:val="1"/>
+          <w:numId w:val="2"/>
+        </w:numPr>
+      </w:pPr>
+      <w:r>
         <w:t xml:space="preserve">Cover letter </w:t>
       </w:r>
+      <w:bookmarkStart w:id="0" w:name="_GoBack"/>
+      <w:bookmarkEnd w:id="0"/>
     </w:p>
     <w:sectPr>
       <w:pgSz w:w="12240" w:h="15840"/>
@@ -1867,6 +3519,17 @@
       <w:contextualSpacing/>
     </w:pPr>
   </w:style>
+  <w:style w:type="character" w:styleId="Hyperlink">
+    <w:name w:val="Hyperlink"/>
+    <w:basedOn w:val="DefaultParagraphFont"/>
+    <w:uiPriority w:val="99"/>
+    <w:unhideWhenUsed/>
+    <w:rsid w:val="0086380F"/>
+    <w:rPr>
+      <w:color w:val="0000FF" w:themeColor="hyperlink"/>
+      <w:u w:val="single"/>
+    </w:rPr>
+  </w:style>
 </w:styles>
 </file>
 
@@ -2063,6 +3726,17 @@
       <w:ind w:left="720"/>
       <w:contextualSpacing/>
     </w:pPr>
+  </w:style>
+  <w:style w:type="character" w:styleId="Hyperlink">
+    <w:name w:val="Hyperlink"/>
+    <w:basedOn w:val="DefaultParagraphFont"/>
+    <w:uiPriority w:val="99"/>
+    <w:unhideWhenUsed/>
+    <w:rsid w:val="0086380F"/>
+    <w:rPr>
+      <w:color w:val="0000FF" w:themeColor="hyperlink"/>
+      <w:u w:val="single"/>
+    </w:rPr>
   </w:style>
 </w:styles>
 </file>

</xml_diff>